<commit_message>
save before atef changes
</commit_message>
<xml_diff>
--- a/Recherches.docx
+++ b/Recherches.docx
@@ -1326,6 +1326,11 @@
       </w:hyperlink>
     </w:p>
     <w:p>
+      <w:pPr>
+        <w:rPr>
+          <w:rStyle w:val="Lienhypertexte"/>
+        </w:rPr>
+      </w:pPr>
       <w:hyperlink r:id="rId31" w:history="1">
         <w:r>
           <w:rPr>
@@ -1334,6 +1339,21 @@
           <w:t>https://www.lafibrelyonnaise.fr/darpanet-a-internet/</w:t>
         </w:r>
       </w:hyperlink>
+    </w:p>
+    <w:p>
+      <w:hyperlink r:id="rId32" w:history="1">
+        <w:r>
+          <w:rPr>
+            <w:rStyle w:val="Lienhypertexte"/>
+          </w:rPr>
+          <w:t>https://computer.howstuffworks.com/arpanet.htm</w:t>
+        </w:r>
+      </w:hyperlink>
+    </w:p>
+    <w:p>
+      <w:r>
+        <w:t>https://www.researchgate.net/</w:t>
+      </w:r>
     </w:p>
     <w:p/>
     <w:sectPr>

</xml_diff>